<commit_message>
Chapter 2 of cahier
</commit_message>
<xml_diff>
--- a/cahier-en.docx
+++ b/cahier-en.docx
@@ -1728,9 +1728,561 @@
       <w:r>
         <w:rPr>
           <w:rFonts w:ascii="Garamond" w:hAnsi="Garamond"/>
+          <w:sz w:val="24"/>
+          <w:szCs w:val="24"/>
         </w:rPr>
         <w:lastRenderedPageBreak/>
         <w:t>II. Objectives</w:t>
+      </w:r>
+    </w:p>
+    <w:p>
+      <w:pPr>
+        <w:ind w:firstLine="720"/>
+        <w:jc w:val="both"/>
+        <w:rPr>
+          <w:rFonts w:ascii="Garamond" w:hAnsi="Garamond"/>
+          <w:sz w:val="24"/>
+          <w:szCs w:val="24"/>
+        </w:rPr>
+      </w:pPr>
+    </w:p>
+    <w:p>
+      <w:pPr>
+        <w:ind w:firstLine="720"/>
+        <w:jc w:val="both"/>
+        <w:rPr>
+          <w:rFonts w:ascii="Garamond" w:hAnsi="Garamond"/>
+          <w:sz w:val="24"/>
+          <w:szCs w:val="24"/>
+        </w:rPr>
+      </w:pPr>
+      <w:r>
+        <w:rPr>
+          <w:rFonts w:ascii="Garamond" w:hAnsi="Garamond"/>
+          <w:sz w:val="24"/>
+          <w:szCs w:val="24"/>
+        </w:rPr>
+        <w:t>Functional Objectives The platform/app's basic functionalities include viewing and downloading photos, uploading photos, liking photos, and storing photos in the user's profile. Additionally, users can add tags to photos, search photos based on tags, create and manage user profiles, and communicate with the administration of the platform/app via email for reports, suggestions, etc. Users will also have the ability to share personal information like CV/portfolio website and email address for communication with other members.</w:t>
+      </w:r>
+    </w:p>
+    <w:p>
+      <w:pPr>
+        <w:ind w:firstLine="720"/>
+        <w:jc w:val="both"/>
+        <w:rPr>
+          <w:rFonts w:ascii="Garamond" w:hAnsi="Garamond"/>
+          <w:sz w:val="24"/>
+          <w:szCs w:val="24"/>
+        </w:rPr>
+      </w:pPr>
+    </w:p>
+    <w:p>
+      <w:pPr>
+        <w:ind w:firstLine="720"/>
+        <w:jc w:val="both"/>
+        <w:rPr>
+          <w:rFonts w:ascii="Garamond" w:hAnsi="Garamond"/>
+          <w:sz w:val="24"/>
+          <w:szCs w:val="24"/>
+        </w:rPr>
+      </w:pPr>
+      <w:r>
+        <w:rPr>
+          <w:rFonts w:ascii="Garamond" w:hAnsi="Garamond"/>
+          <w:sz w:val="24"/>
+          <w:szCs w:val="24"/>
+        </w:rPr>
+        <w:t>In more detail, users of the platform/app will have the ability to view and download photos without the need for an account or profile, but will be reminded of the possibility of creating one. This way, the user experience will not be interrupted by unnecessary steps like creating an account, if the user only wants to browse the page or download specific photos. However, they will be encouraged to do so to access more features if they find them necessary.</w:t>
+      </w:r>
+    </w:p>
+    <w:p>
+      <w:pPr>
+        <w:ind w:firstLine="720"/>
+        <w:jc w:val="both"/>
+        <w:rPr>
+          <w:rFonts w:ascii="Garamond" w:hAnsi="Garamond"/>
+          <w:sz w:val="24"/>
+          <w:szCs w:val="24"/>
+        </w:rPr>
+      </w:pPr>
+    </w:p>
+    <w:p>
+      <w:pPr>
+        <w:ind w:firstLine="720"/>
+        <w:jc w:val="both"/>
+        <w:rPr>
+          <w:rFonts w:ascii="Garamond" w:hAnsi="Garamond"/>
+          <w:sz w:val="24"/>
+          <w:szCs w:val="24"/>
+        </w:rPr>
+      </w:pPr>
+      <w:r>
+        <w:rPr>
+          <w:rFonts w:ascii="Garamond" w:hAnsi="Garamond"/>
+          <w:sz w:val="24"/>
+          <w:szCs w:val="24"/>
+        </w:rPr>
+        <w:t>Also, users will have the ability to share their photos by uploading them to the platform's/app's server, editing their names and tags, and removing them or changing them for others when necessary. These actions will require a user account by registering to the website for security and usability reasons.</w:t>
+      </w:r>
+    </w:p>
+    <w:p>
+      <w:pPr>
+        <w:ind w:firstLine="720"/>
+        <w:jc w:val="both"/>
+        <w:rPr>
+          <w:rFonts w:ascii="Garamond" w:hAnsi="Garamond"/>
+          <w:sz w:val="24"/>
+          <w:szCs w:val="24"/>
+        </w:rPr>
+      </w:pPr>
+    </w:p>
+    <w:p>
+      <w:pPr>
+        <w:ind w:firstLine="720"/>
+        <w:jc w:val="both"/>
+        <w:rPr>
+          <w:rFonts w:ascii="Garamond" w:hAnsi="Garamond"/>
+          <w:sz w:val="24"/>
+          <w:szCs w:val="24"/>
+        </w:rPr>
+      </w:pPr>
+      <w:r>
+        <w:rPr>
+          <w:rFonts w:ascii="Garamond" w:hAnsi="Garamond"/>
+          <w:sz w:val="24"/>
+          <w:szCs w:val="24"/>
+        </w:rPr>
+        <w:t>The users will have the ability to "like" photos by clicking on the corresponding button on each photo or simply by downloading a photo using their account. In that way, they can store photos they found inspiring for easier access to them in the future. As content creators, they will be able to view if their photos are liked by the community and measure their performance by counting how many times they were liked/downloaded.</w:t>
+      </w:r>
+    </w:p>
+    <w:p>
+      <w:pPr>
+        <w:ind w:firstLine="720"/>
+        <w:jc w:val="both"/>
+        <w:rPr>
+          <w:rFonts w:ascii="Garamond" w:hAnsi="Garamond"/>
+          <w:sz w:val="24"/>
+          <w:szCs w:val="24"/>
+        </w:rPr>
+      </w:pPr>
+    </w:p>
+    <w:p>
+      <w:pPr>
+        <w:ind w:firstLine="720"/>
+        <w:jc w:val="both"/>
+        <w:rPr>
+          <w:rFonts w:ascii="Garamond" w:hAnsi="Garamond"/>
+          <w:sz w:val="24"/>
+          <w:szCs w:val="24"/>
+        </w:rPr>
+      </w:pPr>
+      <w:r>
+        <w:rPr>
+          <w:rFonts w:ascii="Garamond" w:hAnsi="Garamond"/>
+          <w:sz w:val="24"/>
+          <w:szCs w:val="24"/>
+        </w:rPr>
+        <w:t>The website will feature the ability to search photos based on tags and/or the date they were originally uploaded. This will enable users to find what they are looking for much faster and more efficiently. This is also a feature that does not require an account.</w:t>
+      </w:r>
+    </w:p>
+    <w:p>
+      <w:pPr>
+        <w:ind w:firstLine="720"/>
+        <w:jc w:val="both"/>
+        <w:rPr>
+          <w:rFonts w:ascii="Garamond" w:hAnsi="Garamond"/>
+          <w:sz w:val="24"/>
+          <w:szCs w:val="24"/>
+        </w:rPr>
+      </w:pPr>
+    </w:p>
+    <w:p>
+      <w:pPr>
+        <w:ind w:firstLine="720"/>
+        <w:jc w:val="both"/>
+        <w:rPr>
+          <w:rFonts w:ascii="Garamond" w:hAnsi="Garamond"/>
+          <w:sz w:val="24"/>
+          <w:szCs w:val="24"/>
+        </w:rPr>
+      </w:pPr>
+      <w:r>
+        <w:rPr>
+          <w:rFonts w:ascii="Garamond" w:hAnsi="Garamond"/>
+          <w:sz w:val="24"/>
+          <w:szCs w:val="24"/>
+        </w:rPr>
+        <w:t>Users will have the ability to create accounts and manage them, deciding what parts of their account they want exposed to the public, such as their name or email address or portfolio site, etc. This will ensure compliance with privacy of data on the part of the website, as well as give the ability to the users to have more control over their own account, which is an important and appealing feature on modern platforms, as most of them decide on their own for the treatment of given information, by only giving the option to agree or disagree with the sharing of personal information of users.</w:t>
+      </w:r>
+    </w:p>
+    <w:p>
+      <w:pPr>
+        <w:ind w:firstLine="720"/>
+        <w:jc w:val="both"/>
+        <w:rPr>
+          <w:rFonts w:ascii="Garamond" w:hAnsi="Garamond"/>
+          <w:sz w:val="24"/>
+          <w:szCs w:val="24"/>
+        </w:rPr>
+      </w:pPr>
+    </w:p>
+    <w:p>
+      <w:pPr>
+        <w:ind w:firstLine="720"/>
+        <w:jc w:val="both"/>
+        <w:rPr>
+          <w:rFonts w:ascii="Garamond" w:hAnsi="Garamond"/>
+          <w:sz w:val="24"/>
+          <w:szCs w:val="24"/>
+        </w:rPr>
+      </w:pPr>
+      <w:r>
+        <w:rPr>
+          <w:rFonts w:ascii="Garamond" w:hAnsi="Garamond"/>
+          <w:sz w:val="24"/>
+          <w:szCs w:val="24"/>
+        </w:rPr>
+        <w:lastRenderedPageBreak/>
+        <w:t>The platform will offer the option to contact the administration directly by completing a contact form or by email for reporting suspicious or illegal acts on part of other users and for suggesting improvements to the platform. Reports will be thoroughly examined by the administration in order for actions to be taken, for example, the ban of a user, reporting an illegal action to authorities or dismissing a case for being a false claim.</w:t>
+      </w:r>
+    </w:p>
+    <w:p>
+      <w:pPr>
+        <w:ind w:firstLine="720"/>
+        <w:jc w:val="both"/>
+        <w:rPr>
+          <w:rFonts w:ascii="Garamond" w:hAnsi="Garamond"/>
+          <w:sz w:val="24"/>
+          <w:szCs w:val="24"/>
+        </w:rPr>
+      </w:pPr>
+    </w:p>
+    <w:p>
+      <w:pPr>
+        <w:ind w:firstLine="720"/>
+        <w:jc w:val="both"/>
+        <w:rPr>
+          <w:rFonts w:ascii="Garamond" w:hAnsi="Garamond"/>
+          <w:sz w:val="24"/>
+          <w:szCs w:val="24"/>
+        </w:rPr>
+      </w:pPr>
+      <w:r>
+        <w:rPr>
+          <w:rFonts w:ascii="Garamond" w:hAnsi="Garamond"/>
+          <w:sz w:val="24"/>
+          <w:szCs w:val="24"/>
+        </w:rPr>
+        <w:t>Finally, the website enables and encourages its users to contact each other in order to promote the spirit of a community and to enable communication between its members.</w:t>
+      </w:r>
+    </w:p>
+    <w:p>
+      <w:pPr>
+        <w:ind w:firstLine="720"/>
+        <w:jc w:val="both"/>
+        <w:rPr>
+          <w:rFonts w:ascii="Garamond" w:hAnsi="Garamond"/>
+          <w:sz w:val="24"/>
+          <w:szCs w:val="24"/>
+        </w:rPr>
+      </w:pPr>
+    </w:p>
+    <w:p>
+      <w:pPr>
+        <w:ind w:firstLine="720"/>
+        <w:jc w:val="both"/>
+        <w:rPr>
+          <w:rFonts w:ascii="Garamond" w:hAnsi="Garamond"/>
+          <w:sz w:val="24"/>
+          <w:szCs w:val="24"/>
+        </w:rPr>
+      </w:pPr>
+      <w:r>
+        <w:rPr>
+          <w:rFonts w:ascii="Garamond" w:hAnsi="Garamond"/>
+          <w:sz w:val="24"/>
+          <w:szCs w:val="24"/>
+        </w:rPr>
+        <w:t>Primary features</w:t>
+      </w:r>
+    </w:p>
+    <w:p>
+      <w:pPr>
+        <w:ind w:firstLine="720"/>
+        <w:jc w:val="both"/>
+        <w:rPr>
+          <w:rFonts w:ascii="Garamond" w:hAnsi="Garamond"/>
+          <w:sz w:val="24"/>
+          <w:szCs w:val="24"/>
+        </w:rPr>
+      </w:pPr>
+    </w:p>
+    <w:p>
+      <w:pPr>
+        <w:ind w:firstLine="720"/>
+        <w:jc w:val="both"/>
+        <w:rPr>
+          <w:rFonts w:ascii="Garamond" w:hAnsi="Garamond"/>
+          <w:sz w:val="24"/>
+          <w:szCs w:val="24"/>
+        </w:rPr>
+      </w:pPr>
+      <w:r>
+        <w:rPr>
+          <w:rFonts w:ascii="Garamond" w:hAnsi="Garamond"/>
+          <w:sz w:val="24"/>
+          <w:szCs w:val="24"/>
+        </w:rPr>
+        <w:t>As mentioned above, the primary features of the website are the ability to view and download photos freely, without the need of an account and without dealing with copyrights and other legal matters that slow down the creative process.</w:t>
+      </w:r>
+    </w:p>
+    <w:p>
+      <w:pPr>
+        <w:ind w:firstLine="720"/>
+        <w:jc w:val="both"/>
+        <w:rPr>
+          <w:rFonts w:ascii="Garamond" w:hAnsi="Garamond"/>
+          <w:sz w:val="24"/>
+          <w:szCs w:val="24"/>
+        </w:rPr>
+      </w:pPr>
+    </w:p>
+    <w:p>
+      <w:pPr>
+        <w:ind w:firstLine="720"/>
+        <w:jc w:val="both"/>
+        <w:rPr>
+          <w:rFonts w:ascii="Garamond" w:hAnsi="Garamond"/>
+          <w:sz w:val="24"/>
+          <w:szCs w:val="24"/>
+        </w:rPr>
+      </w:pPr>
+      <w:r>
+        <w:rPr>
+          <w:rFonts w:ascii="Garamond" w:hAnsi="Garamond"/>
+          <w:sz w:val="24"/>
+          <w:szCs w:val="24"/>
+        </w:rPr>
+        <w:t>Secondary features</w:t>
+      </w:r>
+    </w:p>
+    <w:p>
+      <w:pPr>
+        <w:ind w:firstLine="720"/>
+        <w:jc w:val="both"/>
+        <w:rPr>
+          <w:rFonts w:ascii="Garamond" w:hAnsi="Garamond"/>
+          <w:sz w:val="24"/>
+          <w:szCs w:val="24"/>
+        </w:rPr>
+      </w:pPr>
+    </w:p>
+    <w:p>
+      <w:pPr>
+        <w:ind w:firstLine="720"/>
+        <w:jc w:val="both"/>
+        <w:rPr>
+          <w:rFonts w:ascii="Garamond" w:hAnsi="Garamond"/>
+          <w:sz w:val="24"/>
+          <w:szCs w:val="24"/>
+        </w:rPr>
+      </w:pPr>
+      <w:r>
+        <w:rPr>
+          <w:rFonts w:ascii="Garamond" w:hAnsi="Garamond"/>
+          <w:sz w:val="24"/>
+          <w:szCs w:val="24"/>
+        </w:rPr>
+        <w:t>As secondary features, the platform offers the ability to register an account and manage the given data, uploading photos, editing photos owned by the user that uploaded them, and the communication of members between each other and with the administration.</w:t>
+      </w:r>
+    </w:p>
+    <w:p>
+      <w:pPr>
+        <w:ind w:firstLine="720"/>
+        <w:jc w:val="both"/>
+        <w:rPr>
+          <w:rFonts w:ascii="Garamond" w:hAnsi="Garamond"/>
+          <w:sz w:val="24"/>
+          <w:szCs w:val="24"/>
+        </w:rPr>
+      </w:pPr>
+    </w:p>
+    <w:p>
+      <w:pPr>
+        <w:ind w:firstLine="720"/>
+        <w:jc w:val="both"/>
+        <w:rPr>
+          <w:rFonts w:ascii="Garamond" w:hAnsi="Garamond"/>
+          <w:sz w:val="24"/>
+          <w:szCs w:val="24"/>
+        </w:rPr>
+      </w:pPr>
+      <w:r>
+        <w:rPr>
+          <w:rFonts w:ascii="Garamond" w:hAnsi="Garamond"/>
+          <w:sz w:val="24"/>
+          <w:szCs w:val="24"/>
+        </w:rPr>
+        <w:t>Unique Features</w:t>
+      </w:r>
+    </w:p>
+    <w:p>
+      <w:pPr>
+        <w:ind w:firstLine="720"/>
+        <w:jc w:val="both"/>
+        <w:rPr>
+          <w:rFonts w:ascii="Garamond" w:hAnsi="Garamond"/>
+          <w:sz w:val="24"/>
+          <w:szCs w:val="24"/>
+        </w:rPr>
+      </w:pPr>
+    </w:p>
+    <w:p>
+      <w:pPr>
+        <w:ind w:firstLine="720"/>
+        <w:jc w:val="both"/>
+        <w:rPr>
+          <w:rFonts w:ascii="Garamond" w:hAnsi="Garamond"/>
+          <w:sz w:val="24"/>
+          <w:szCs w:val="24"/>
+        </w:rPr>
+      </w:pPr>
+      <w:r>
+        <w:rPr>
+          <w:rFonts w:ascii="Garamond" w:hAnsi="Garamond"/>
+          <w:sz w:val="24"/>
+          <w:szCs w:val="24"/>
+        </w:rPr>
+        <w:t>The most important unique feature the website offers is the ability to personally choose what data will be exposed to the public in order to promote your business if, for example, the user is a photographer or other content creator and needs the engagement, or hide personal information to avoid being tracked or harassed.</w:t>
+      </w:r>
+    </w:p>
+    <w:p>
+      <w:pPr>
+        <w:ind w:firstLine="720"/>
+        <w:jc w:val="both"/>
+        <w:rPr>
+          <w:rFonts w:ascii="Garamond" w:hAnsi="Garamond"/>
+          <w:sz w:val="24"/>
+          <w:szCs w:val="24"/>
+        </w:rPr>
+      </w:pPr>
+    </w:p>
+    <w:p>
+      <w:pPr>
+        <w:ind w:firstLine="720"/>
+        <w:jc w:val="both"/>
+        <w:rPr>
+          <w:rFonts w:ascii="Garamond" w:hAnsi="Garamond"/>
+          <w:sz w:val="24"/>
+          <w:szCs w:val="24"/>
+        </w:rPr>
+      </w:pPr>
+      <w:r>
+        <w:rPr>
+          <w:rFonts w:ascii="Garamond" w:hAnsi="Garamond"/>
+          <w:sz w:val="24"/>
+          <w:szCs w:val="24"/>
+        </w:rPr>
+        <w:t>Non-Functional Objectives ATTENTION Performance, security, and usability features cannot be presented at the current state of the platform as they are not implemented!</w:t>
+      </w:r>
+    </w:p>
+    <w:p>
+      <w:pPr>
+        <w:ind w:firstLine="720"/>
+        <w:jc w:val="both"/>
+        <w:rPr>
+          <w:rFonts w:ascii="Garamond" w:hAnsi="Garamond"/>
+          <w:sz w:val="24"/>
+          <w:szCs w:val="24"/>
+        </w:rPr>
+      </w:pPr>
+    </w:p>
+    <w:p>
+      <w:pPr>
+        <w:ind w:firstLine="720"/>
+        <w:jc w:val="both"/>
+        <w:rPr>
+          <w:rFonts w:ascii="Garamond" w:hAnsi="Garamond"/>
+          <w:sz w:val="24"/>
+          <w:szCs w:val="24"/>
+        </w:rPr>
+      </w:pPr>
+      <w:r>
+        <w:rPr>
+          <w:rFonts w:ascii="Garamond" w:hAnsi="Garamond"/>
+          <w:sz w:val="24"/>
+          <w:szCs w:val="24"/>
+        </w:rPr>
+        <w:t xml:space="preserve">Ideally, performance-wise, the objective is to have a responsive and fast platform that is able to serve photos quickly. In order to achieve this, thumbnails of photos or photos with lower resolution and quality will be displayed on the home page, and only when viewed individually or downloaded will </w:t>
+      </w:r>
+      <w:r>
+        <w:rPr>
+          <w:rFonts w:ascii="Garamond" w:hAnsi="Garamond"/>
+          <w:sz w:val="24"/>
+          <w:szCs w:val="24"/>
+        </w:rPr>
+        <w:lastRenderedPageBreak/>
+        <w:t>they have their full size and quality. This way, performance will be ensured both for slower machines and for slower internet connections.</w:t>
+      </w:r>
+    </w:p>
+    <w:p>
+      <w:pPr>
+        <w:ind w:firstLine="720"/>
+        <w:jc w:val="both"/>
+        <w:rPr>
+          <w:rFonts w:ascii="Garamond" w:hAnsi="Garamond"/>
+          <w:sz w:val="24"/>
+          <w:szCs w:val="24"/>
+        </w:rPr>
+      </w:pPr>
+    </w:p>
+    <w:p>
+      <w:pPr>
+        <w:ind w:firstLine="720"/>
+        <w:jc w:val="both"/>
+        <w:rPr>
+          <w:rFonts w:ascii="Garamond" w:hAnsi="Garamond"/>
+          <w:sz w:val="24"/>
+          <w:szCs w:val="24"/>
+        </w:rPr>
+      </w:pPr>
+      <w:r>
+        <w:rPr>
+          <w:rFonts w:ascii="Garamond" w:hAnsi="Garamond"/>
+          <w:sz w:val="24"/>
+          <w:szCs w:val="24"/>
+        </w:rPr>
+        <w:t>Security is a very important task and an objective that is seriously taken into consideration. Both security of personal information and security of content need to be taken into account. The backend of the website will be tested thoroughly, and the latest libraries will be used to ensure security. Data sent to the database will be sanitized and monitored both on the front-end and the back-end, and measures for allowing only specific types of content will be implemented (for example, only jpg, jpeg, gif, etc., extensions will be allowed for uploading photos).</w:t>
+      </w:r>
+    </w:p>
+    <w:p>
+      <w:pPr>
+        <w:ind w:firstLine="720"/>
+        <w:jc w:val="both"/>
+        <w:rPr>
+          <w:rFonts w:ascii="Garamond" w:hAnsi="Garamond"/>
+          <w:sz w:val="24"/>
+          <w:szCs w:val="24"/>
+        </w:rPr>
+      </w:pPr>
+    </w:p>
+    <w:p>
+      <w:pPr>
+        <w:ind w:firstLine="720"/>
+        <w:jc w:val="both"/>
+        <w:rPr>
+          <w:rFonts w:ascii="Garamond" w:hAnsi="Garamond"/>
+          <w:sz w:val="24"/>
+          <w:szCs w:val="24"/>
+        </w:rPr>
+      </w:pPr>
+      <w:r>
+        <w:rPr>
+          <w:rFonts w:ascii="Garamond" w:hAnsi="Garamond"/>
+          <w:sz w:val="24"/>
+          <w:szCs w:val="24"/>
+        </w:rPr>
+        <w:t>The front-end will be tailored to each screen size so the usability of the platform will be seamless across all platforms. Calls to action, buttons, and navigating the site will be clear and obvious, so it will be easy for all users to perform these actions. Accessibility is also taken into account; the site will offer buttons with high contrast for the visually impaired, as well as big and clear text, and all photos will include automatically an alt tag for alternative text as well as the aria tag for the narrator. Furthermore, users will be able to contact the administration to suggest their own changes to be implemented.</w:t>
       </w:r>
     </w:p>
     <w:sectPr>

</xml_diff>

<commit_message>
Dossier de projet chapter 7, draft
</commit_message>
<xml_diff>
--- a/cahier-en.docx
+++ b/cahier-en.docx
@@ -6113,15 +6113,7 @@
           <w:sz w:val="24"/>
           <w:szCs w:val="24"/>
         </w:rPr>
-        <w:t xml:space="preserve"> </w:t>
-      </w:r>
-      <w:r>
-        <w:rPr>
-          <w:rFonts w:ascii="Garamond" w:hAnsi="Garamond"/>
-          <w:sz w:val="24"/>
-          <w:szCs w:val="24"/>
-        </w:rPr>
-        <w:t>The user must log in to their account, navigate to the user dashboard, access the photo management tab, and select the option to upload an image. Unregistered users must first create an account before proceeding with these steps.</w:t>
+        <w:t xml:space="preserve"> The user must log in to their account, navigate to the user dashboard, access the photo management tab, and select the option to upload an image. Unregistered users must first create an account before proceeding with these steps.</w:t>
       </w:r>
     </w:p>
     <w:p>
@@ -7563,7 +7555,26 @@
           <w:sz w:val="24"/>
           <w:szCs w:val="24"/>
         </w:rPr>
-        <w:t>For typography, Roboto font family from Google Fonts</w:t>
+        <w:t xml:space="preserve">For typography, </w:t>
+      </w:r>
+      <w:proofErr w:type="gramStart"/>
+      <w:r>
+        <w:rPr>
+          <w:rFonts w:ascii="Garamond" w:hAnsi="Garamond"/>
+        </w:rPr>
+        <w:t>Inter</w:t>
+      </w:r>
+      <w:proofErr w:type="gramEnd"/>
+      <w:r>
+        <w:t xml:space="preserve"> </w:t>
+      </w:r>
+      <w:r>
+        <w:rPr>
+          <w:rFonts w:ascii="Garamond" w:hAnsi="Garamond"/>
+          <w:sz w:val="24"/>
+          <w:szCs w:val="24"/>
+        </w:rPr>
+        <w:t>font family from Google Fonts</w:t>
       </w:r>
       <w:r>
         <w:rPr>
@@ -12237,6 +12248,7 @@
   <w:style w:type="character" w:default="1" w:styleId="DefaultParagraphFont">
     <w:name w:val="Default Paragraph Font"/>
     <w:uiPriority w:val="1"/>
+    <w:semiHidden/>
     <w:unhideWhenUsed/>
   </w:style>
   <w:style w:type="table" w:default="1" w:styleId="TableNormal">

</xml_diff>